<commit_message>
Add date and version number to document
</commit_message>
<xml_diff>
--- a/Documents/LCS Troubleshooting Guide.docx
+++ b/Documents/LCS Troubleshooting Guide.docx
@@ -197,6 +197,8 @@
       <w:r>
         <w:t>Troubleshooting Guide</w:t>
       </w:r>
+      <w:bookmarkStart w:id="1" w:name="_GoBack"/>
+      <w:bookmarkEnd w:id="1"/>
     </w:p>
     <w:p>
       <w:pPr>
@@ -754,8 +756,8 @@
       <w:pPr>
         <w:pStyle w:val="Heading1"/>
       </w:pPr>
-      <w:bookmarkStart w:id="1" w:name="_Resetting_the_Wi-Fi"/>
-      <w:bookmarkEnd w:id="1"/>
+      <w:bookmarkStart w:id="2" w:name="_Resetting_the_Wi-Fi"/>
+      <w:bookmarkEnd w:id="2"/>
       <w:r>
         <w:t>Resetting the Wi-Fi</w:t>
       </w:r>
@@ -914,8 +916,6 @@
       <w:r>
         <w:t>.</w:t>
       </w:r>
-      <w:bookmarkStart w:id="2" w:name="_GoBack"/>
-      <w:bookmarkEnd w:id="2"/>
     </w:p>
     <w:p>
       <w:pPr>
@@ -1149,12 +1149,14 @@
     <w:sectPr>
       <w:headerReference w:type="default" r:id="rId9"/>
       <w:footerReference w:type="default" r:id="rId10"/>
+      <w:footerReference w:type="first" r:id="rId11"/>
       <w:type w:val="continuous"/>
       <w:pgSz w:w="12240" w:h="15840" w:code="1"/>
       <w:pgMar w:top="1440" w:right="1872" w:bottom="1800" w:left="2880" w:header="720" w:footer="965" w:gutter="0"/>
       <w:pgNumType w:start="1"/>
       <w:cols w:space="240"/>
       <w:titlePg/>
+      <w:docGrid w:linePitch="272"/>
     </w:sectPr>
   </w:body>
 </w:document>
@@ -1209,7 +1211,7 @@
         <w:rStyle w:val="PageNumber"/>
         <w:noProof/>
       </w:rPr>
-      <w:t>2</w:t>
+      <w:t>4</w:t>
     </w:r>
     <w:r>
       <w:rPr>
@@ -1217,6 +1219,74 @@
       </w:rPr>
       <w:fldChar w:fldCharType="end"/>
     </w:r>
+  </w:p>
+</w:ftr>
+</file>
+
+<file path=word/footer2.xml><?xml version="1.0" encoding="utf-8"?>
+<w:ftr xmlns:wpc="http://schemas.microsoft.com/office/word/2010/wordprocessingCanvas" xmlns:mc="http://schemas.openxmlformats.org/markup-compatibility/2006" xmlns:o="urn:schemas-microsoft-com:office:office" xmlns:r="http://schemas.openxmlformats.org/officeDocument/2006/relationships" xmlns:m="http://schemas.openxmlformats.org/officeDocument/2006/math" xmlns:v="urn:schemas-microsoft-com:vml" xmlns:wp14="http://schemas.microsoft.com/office/word/2010/wordprocessingDrawing" xmlns:wp="http://schemas.openxmlformats.org/drawingml/2006/wordprocessingDrawing" xmlns:w10="urn:schemas-microsoft-com:office:word" xmlns:w="http://schemas.openxmlformats.org/wordprocessingml/2006/main" xmlns:w14="http://schemas.microsoft.com/office/word/2010/wordml" xmlns:wpg="http://schemas.microsoft.com/office/word/2010/wordprocessingGroup" xmlns:wpi="http://schemas.microsoft.com/office/word/2010/wordprocessingInk" xmlns:wne="http://schemas.microsoft.com/office/word/2006/wordml" xmlns:wps="http://schemas.microsoft.com/office/word/2010/wordprocessingShape" mc:Ignorable="w14 wp14">
+  <w:p>
+    <w:pPr>
+      <w:pStyle w:val="Footer"/>
+      <w:pBdr>
+        <w:top w:val="thinThickSmallGap" w:sz="24" w:space="1" w:color="622423" w:themeColor="accent2" w:themeShade="7F"/>
+      </w:pBdr>
+      <w:rPr>
+        <w:rFonts w:asciiTheme="majorHAnsi" w:eastAsiaTheme="majorEastAsia" w:hAnsiTheme="majorHAnsi" w:cstheme="majorBidi"/>
+      </w:rPr>
+    </w:pPr>
+    <w:r>
+      <w:rPr>
+        <w:rFonts w:asciiTheme="majorHAnsi" w:eastAsiaTheme="majorEastAsia" w:hAnsiTheme="majorHAnsi" w:cstheme="majorBidi"/>
+      </w:rPr>
+      <w:t>January 28, 2019 Version 1.1</w:t>
+    </w:r>
+    <w:r>
+      <w:rPr>
+        <w:rFonts w:asciiTheme="majorHAnsi" w:eastAsiaTheme="majorEastAsia" w:hAnsiTheme="majorHAnsi" w:cstheme="majorBidi"/>
+      </w:rPr>
+      <w:ptab w:relativeTo="margin" w:alignment="right" w:leader="none"/>
+    </w:r>
+    <w:r>
+      <w:rPr>
+        <w:rFonts w:asciiTheme="majorHAnsi" w:eastAsiaTheme="majorEastAsia" w:hAnsiTheme="majorHAnsi" w:cstheme="majorBidi"/>
+      </w:rPr>
+      <w:t xml:space="preserve">Page </w:t>
+    </w:r>
+    <w:r>
+      <w:rPr>
+        <w:rFonts w:asciiTheme="minorHAnsi" w:eastAsiaTheme="minorEastAsia" w:hAnsiTheme="minorHAnsi" w:cstheme="minorBidi"/>
+      </w:rPr>
+      <w:fldChar w:fldCharType="begin"/>
+    </w:r>
+    <w:r>
+      <w:instrText xml:space="preserve"> PAGE   \* MERGEFORMAT </w:instrText>
+    </w:r>
+    <w:r>
+      <w:rPr>
+        <w:rFonts w:asciiTheme="minorHAnsi" w:eastAsiaTheme="minorEastAsia" w:hAnsiTheme="minorHAnsi" w:cstheme="minorBidi"/>
+      </w:rPr>
+      <w:fldChar w:fldCharType="separate"/>
+    </w:r>
+    <w:r>
+      <w:rPr>
+        <w:rFonts w:asciiTheme="majorHAnsi" w:eastAsiaTheme="majorEastAsia" w:hAnsiTheme="majorHAnsi" w:cstheme="majorBidi"/>
+        <w:noProof/>
+      </w:rPr>
+      <w:t>1</w:t>
+    </w:r>
+    <w:r>
+      <w:rPr>
+        <w:rFonts w:asciiTheme="majorHAnsi" w:eastAsiaTheme="majorEastAsia" w:hAnsiTheme="majorHAnsi" w:cstheme="majorBidi"/>
+        <w:noProof/>
+      </w:rPr>
+      <w:fldChar w:fldCharType="end"/>
+    </w:r>
+  </w:p>
+  <w:p>
+    <w:pPr>
+      <w:pStyle w:val="Footer"/>
+    </w:pPr>
   </w:p>
 </w:ftr>
 </file>
@@ -3755,6 +3825,7 @@
     <w:lsdException w:name="heading 8" w:qFormat="1"/>
     <w:lsdException w:name="heading 9" w:qFormat="1"/>
     <w:lsdException w:name="header" w:uiPriority="99"/>
+    <w:lsdException w:name="footer" w:uiPriority="99"/>
     <w:lsdException w:name="caption" w:qFormat="1"/>
     <w:lsdException w:name="Title" w:qFormat="1"/>
     <w:lsdException w:name="Subtitle" w:qFormat="1"/>
@@ -4448,6 +4519,8 @@
   <w:style w:type="paragraph" w:styleId="Footer">
     <w:name w:val="footer"/>
     <w:basedOn w:val="Normal"/>
+    <w:link w:val="FooterChar"/>
+    <w:uiPriority w:val="99"/>
     <w:rsid w:val="00FF2856"/>
     <w:pPr>
       <w:tabs>
@@ -4672,6 +4745,16 @@
     <w:rPr>
       <w:b/>
       <w:bCs/>
+    </w:rPr>
+  </w:style>
+  <w:style w:type="character" w:customStyle="1" w:styleId="FooterChar">
+    <w:name w:val="Footer Char"/>
+    <w:basedOn w:val="DefaultParagraphFont"/>
+    <w:link w:val="Footer"/>
+    <w:uiPriority w:val="99"/>
+    <w:rsid w:val="00291BCE"/>
+    <w:rPr>
+      <w:rFonts w:ascii="Tahoma" w:hAnsi="Tahoma"/>
     </w:rPr>
   </w:style>
 </w:styles>
@@ -4700,6 +4783,7 @@
     <w:lsdException w:name="heading 8" w:qFormat="1"/>
     <w:lsdException w:name="heading 9" w:qFormat="1"/>
     <w:lsdException w:name="header" w:uiPriority="99"/>
+    <w:lsdException w:name="footer" w:uiPriority="99"/>
     <w:lsdException w:name="caption" w:qFormat="1"/>
     <w:lsdException w:name="Title" w:qFormat="1"/>
     <w:lsdException w:name="Subtitle" w:qFormat="1"/>
@@ -5393,6 +5477,8 @@
   <w:style w:type="paragraph" w:styleId="Footer">
     <w:name w:val="footer"/>
     <w:basedOn w:val="Normal"/>
+    <w:link w:val="FooterChar"/>
+    <w:uiPriority w:val="99"/>
     <w:rsid w:val="00FF2856"/>
     <w:pPr>
       <w:tabs>
@@ -5617,6 +5703,16 @@
     <w:rPr>
       <w:b/>
       <w:bCs/>
+    </w:rPr>
+  </w:style>
+  <w:style w:type="character" w:customStyle="1" w:styleId="FooterChar">
+    <w:name w:val="Footer Char"/>
+    <w:basedOn w:val="DefaultParagraphFont"/>
+    <w:link w:val="Footer"/>
+    <w:uiPriority w:val="99"/>
+    <w:rsid w:val="00291BCE"/>
+    <w:rPr>
+      <w:rFonts w:ascii="Tahoma" w:hAnsi="Tahoma"/>
     </w:rPr>
   </w:style>
 </w:styles>

</xml_diff>